<commit_message>
linking the github repository from the document.
</commit_message>
<xml_diff>
--- a/687_Modelo/687_Modelo.docx
+++ b/687_Modelo/687_Modelo.docx
@@ -621,18 +621,29 @@
         <w:t xml:space="preserve">(R Core Team, 2019)</w:t>
       </w:r>
       <w:r>
-        <w:t xml:space="preserve">.</w:t>
-      </w:r>
+        <w:t xml:space="preserve">. Todo el código para el desarrollo de los análisis se encuentra accesible en el repositorio de github</w:t>
+      </w:r>
+      <w:r>
+        <w:t xml:space="preserve"> </w:t>
+      </w:r>
+      <w:hyperlink r:id="rId26">
+        <w:r>
+          <w:rPr>
+            <w:rStyle w:val="Hipervnculo"/>
+          </w:rPr>
+          <w:t xml:space="preserve">github.com/CruzJulian/687_NestMerc</w:t>
+        </w:r>
+      </w:hyperlink>
     </w:p>
     <w:p>
       <w:pPr>
         <w:pStyle w:val="Ttulo1"/>
       </w:pPr>
-      <w:bookmarkStart w:id="26" w:name="análisis-de-los-constructos"/>
+      <w:bookmarkStart w:id="27" w:name="análisis-de-los-constructos"/>
       <w:r>
         <w:t xml:space="preserve">Análisis de los constructos</w:t>
       </w:r>
-      <w:bookmarkEnd w:id="26"/>
+      <w:bookmarkEnd w:id="27"/>
     </w:p>
     <w:p>
       <w:pPr>
@@ -1204,11 +1215,11 @@
       <w:pPr>
         <w:pStyle w:val="Ttulo3"/>
       </w:pPr>
-      <w:bookmarkStart w:id="27" w:name="identidad-social"/>
+      <w:bookmarkStart w:id="28" w:name="identidad-social"/>
       <w:r>
         <w:t xml:space="preserve">Identidad social</w:t>
       </w:r>
-      <w:bookmarkEnd w:id="27"/>
+      <w:bookmarkEnd w:id="28"/>
     </w:p>
     <w:p>
       <w:pPr>
@@ -1221,7 +1232,7 @@
         <w:rPr>
           <w:rStyle w:val="Refdenotaalpie"/>
         </w:rPr>
-        <w:footnoteReference w:id="28"/>
+        <w:footnoteReference w:id="29"/>
       </w:r>
       <w:r>
         <w:t xml:space="preserve">.</w:t>
@@ -1231,11 +1242,11 @@
       <w:pPr>
         <w:pStyle w:val="Ttulo4"/>
       </w:pPr>
-      <w:bookmarkStart w:id="29" w:name="análisis-de-correlación-múltiple"/>
+      <w:bookmarkStart w:id="30" w:name="análisis-de-correlación-múltiple"/>
       <w:r>
         <w:t xml:space="preserve">Análisis de correlación múltiple</w:t>
       </w:r>
-      <w:bookmarkEnd w:id="29"/>
+      <w:bookmarkEnd w:id="30"/>
     </w:p>
     <w:p>
       <w:pPr>
@@ -1265,7 +1276,7 @@
                     </pic:cNvPicPr>
                   </pic:nvPicPr>
                   <pic:blipFill>
-                    <a:blip r:embed="rId30"/>
+                    <a:blip r:embed="rId31"/>
                     <a:stretch>
                       <a:fillRect/>
                     </a:stretch>
@@ -1349,7 +1360,7 @@
                     </pic:cNvPicPr>
                   </pic:nvPicPr>
                   <pic:blipFill>
-                    <a:blip r:embed="rId31"/>
+                    <a:blip r:embed="rId32"/>
                     <a:stretch>
                       <a:fillRect/>
                     </a:stretch>
@@ -1402,7 +1413,7 @@
                     </pic:cNvPicPr>
                   </pic:nvPicPr>
                   <pic:blipFill>
-                    <a:blip r:embed="rId32"/>
+                    <a:blip r:embed="rId33"/>
                     <a:stretch>
                       <a:fillRect/>
                     </a:stretch>
@@ -1462,11 +1473,11 @@
       <w:pPr>
         <w:pStyle w:val="Ttulo4"/>
       </w:pPr>
-      <w:bookmarkStart w:id="33" w:name="análisis-de-consistencia-interna"/>
+      <w:bookmarkStart w:id="34" w:name="análisis-de-consistencia-interna"/>
       <w:r>
         <w:t xml:space="preserve">Análisis de consistencia interna</w:t>
       </w:r>
-      <w:bookmarkEnd w:id="33"/>
+      <w:bookmarkEnd w:id="34"/>
     </w:p>
     <w:p>
       <w:pPr>
@@ -2014,11 +2025,11 @@
       <w:pPr>
         <w:pStyle w:val="Ttulo4"/>
       </w:pPr>
-      <w:bookmarkStart w:id="34" w:name="normalidad-del-factor"/>
+      <w:bookmarkStart w:id="35" w:name="normalidad-del-factor"/>
       <w:r>
         <w:t xml:space="preserve">Normalidad del factor</w:t>
       </w:r>
-      <w:bookmarkEnd w:id="34"/>
+      <w:bookmarkEnd w:id="35"/>
     </w:p>
     <w:p>
       <w:pPr>
@@ -2239,11 +2250,11 @@
       <w:pPr>
         <w:pStyle w:val="Ttulo3"/>
       </w:pPr>
-      <w:bookmarkStart w:id="35" w:name="identificación-con-la-marca"/>
+      <w:bookmarkStart w:id="36" w:name="identificación-con-la-marca"/>
       <w:r>
         <w:t xml:space="preserve">Identificación con la marca</w:t>
       </w:r>
-      <w:bookmarkEnd w:id="35"/>
+      <w:bookmarkEnd w:id="36"/>
     </w:p>
     <w:p>
       <w:pPr>
@@ -2256,7 +2267,7 @@
         <w:rPr>
           <w:rStyle w:val="Refdenotaalpie"/>
         </w:rPr>
-        <w:footnoteReference w:id="36"/>
+        <w:footnoteReference w:id="37"/>
       </w:r>
       <w:r>
         <w:t xml:space="preserve">.</w:t>
@@ -2266,11 +2277,11 @@
       <w:pPr>
         <w:pStyle w:val="Ttulo4"/>
       </w:pPr>
-      <w:bookmarkStart w:id="37" w:name="análisis-de-correlación-múltiple-1"/>
+      <w:bookmarkStart w:id="38" w:name="análisis-de-correlación-múltiple-1"/>
       <w:r>
         <w:t xml:space="preserve">Análisis de correlación múltiple</w:t>
       </w:r>
-      <w:bookmarkEnd w:id="37"/>
+      <w:bookmarkEnd w:id="38"/>
     </w:p>
     <w:p>
       <w:pPr>
@@ -2300,7 +2311,7 @@
                     </pic:cNvPicPr>
                   </pic:nvPicPr>
                   <pic:blipFill>
-                    <a:blip r:embed="rId38"/>
+                    <a:blip r:embed="rId39"/>
                     <a:stretch>
                       <a:fillRect/>
                     </a:stretch>
@@ -2384,7 +2395,7 @@
                     </pic:cNvPicPr>
                   </pic:nvPicPr>
                   <pic:blipFill>
-                    <a:blip r:embed="rId39"/>
+                    <a:blip r:embed="rId40"/>
                     <a:stretch>
                       <a:fillRect/>
                     </a:stretch>
@@ -2437,7 +2448,7 @@
                     </pic:cNvPicPr>
                   </pic:nvPicPr>
                   <pic:blipFill>
-                    <a:blip r:embed="rId40"/>
+                    <a:blip r:embed="rId41"/>
                     <a:stretch>
                       <a:fillRect/>
                     </a:stretch>
@@ -2497,11 +2508,11 @@
       <w:pPr>
         <w:pStyle w:val="Ttulo4"/>
       </w:pPr>
-      <w:bookmarkStart w:id="41" w:name="análisis-de-consistencia-interna-1"/>
+      <w:bookmarkStart w:id="42" w:name="análisis-de-consistencia-interna-1"/>
       <w:r>
         <w:t xml:space="preserve">Análisis de consistencia interna</w:t>
       </w:r>
-      <w:bookmarkEnd w:id="41"/>
+      <w:bookmarkEnd w:id="42"/>
     </w:p>
     <w:p>
       <w:pPr>
@@ -3003,11 +3014,11 @@
       <w:pPr>
         <w:pStyle w:val="Ttulo4"/>
       </w:pPr>
-      <w:bookmarkStart w:id="42" w:name="normalidad-del-factor-1"/>
+      <w:bookmarkStart w:id="43" w:name="normalidad-del-factor-1"/>
       <w:r>
         <w:t xml:space="preserve">Normalidad del factor</w:t>
       </w:r>
-      <w:bookmarkEnd w:id="42"/>
+      <w:bookmarkEnd w:id="43"/>
     </w:p>
     <w:p>
       <w:pPr>
@@ -3228,11 +3239,11 @@
       <w:pPr>
         <w:pStyle w:val="Ttulo3"/>
       </w:pPr>
-      <w:bookmarkStart w:id="43" w:name="identificación-de-la-comunidad-de-marca"/>
+      <w:bookmarkStart w:id="44" w:name="identificación-de-la-comunidad-de-marca"/>
       <w:r>
         <w:t xml:space="preserve">Identificación de la comunidad de marca</w:t>
       </w:r>
-      <w:bookmarkEnd w:id="43"/>
+      <w:bookmarkEnd w:id="44"/>
     </w:p>
     <w:p>
       <w:pPr>
@@ -3245,7 +3256,7 @@
         <w:rPr>
           <w:rStyle w:val="Refdenotaalpie"/>
         </w:rPr>
-        <w:footnoteReference w:id="44"/>
+        <w:footnoteReference w:id="45"/>
       </w:r>
       <w:r>
         <w:t xml:space="preserve">.</w:t>
@@ -3255,11 +3266,11 @@
       <w:pPr>
         <w:pStyle w:val="Ttulo4"/>
       </w:pPr>
-      <w:bookmarkStart w:id="45" w:name="análisis-de-correlación-múltiple-2"/>
+      <w:bookmarkStart w:id="46" w:name="análisis-de-correlación-múltiple-2"/>
       <w:r>
         <w:t xml:space="preserve">Análisis de correlación múltiple</w:t>
       </w:r>
-      <w:bookmarkEnd w:id="45"/>
+      <w:bookmarkEnd w:id="46"/>
     </w:p>
     <w:p>
       <w:pPr>
@@ -3289,7 +3300,7 @@
                     </pic:cNvPicPr>
                   </pic:nvPicPr>
                   <pic:blipFill>
-                    <a:blip r:embed="rId46"/>
+                    <a:blip r:embed="rId47"/>
                     <a:stretch>
                       <a:fillRect/>
                     </a:stretch>
@@ -3373,7 +3384,7 @@
                     </pic:cNvPicPr>
                   </pic:nvPicPr>
                   <pic:blipFill>
-                    <a:blip r:embed="rId47"/>
+                    <a:blip r:embed="rId48"/>
                     <a:stretch>
                       <a:fillRect/>
                     </a:stretch>
@@ -3426,7 +3437,7 @@
                     </pic:cNvPicPr>
                   </pic:nvPicPr>
                   <pic:blipFill>
-                    <a:blip r:embed="rId48"/>
+                    <a:blip r:embed="rId49"/>
                     <a:stretch>
                       <a:fillRect/>
                     </a:stretch>
@@ -3486,11 +3497,11 @@
       <w:pPr>
         <w:pStyle w:val="Ttulo4"/>
       </w:pPr>
-      <w:bookmarkStart w:id="49" w:name="análisis-de-consistencia-interna-2"/>
+      <w:bookmarkStart w:id="50" w:name="análisis-de-consistencia-interna-2"/>
       <w:r>
         <w:t xml:space="preserve">Análisis de consistencia interna</w:t>
       </w:r>
-      <w:bookmarkEnd w:id="49"/>
+      <w:bookmarkEnd w:id="50"/>
     </w:p>
     <w:p>
       <w:pPr>
@@ -4038,11 +4049,11 @@
       <w:pPr>
         <w:pStyle w:val="Ttulo4"/>
       </w:pPr>
-      <w:bookmarkStart w:id="50" w:name="normalidad-del-factor-2"/>
+      <w:bookmarkStart w:id="51" w:name="normalidad-del-factor-2"/>
       <w:r>
         <w:t xml:space="preserve">Normalidad del factor</w:t>
       </w:r>
-      <w:bookmarkEnd w:id="50"/>
+      <w:bookmarkEnd w:id="51"/>
     </w:p>
     <w:p>
       <w:pPr>
@@ -4263,11 +4274,11 @@
       <w:pPr>
         <w:pStyle w:val="Ttulo3"/>
       </w:pPr>
-      <w:bookmarkStart w:id="51" w:name="voz-a-voz-electrónico"/>
+      <w:bookmarkStart w:id="52" w:name="voz-a-voz-electrónico"/>
       <w:r>
         <w:t xml:space="preserve">Voz a voz electrónico</w:t>
       </w:r>
-      <w:bookmarkEnd w:id="51"/>
+      <w:bookmarkEnd w:id="52"/>
     </w:p>
     <w:p>
       <w:pPr>
@@ -4280,7 +4291,7 @@
         <w:rPr>
           <w:rStyle w:val="Refdenotaalpie"/>
         </w:rPr>
-        <w:footnoteReference w:id="52"/>
+        <w:footnoteReference w:id="53"/>
       </w:r>
       <w:r>
         <w:t xml:space="preserve">.</w:t>
@@ -4290,11 +4301,11 @@
       <w:pPr>
         <w:pStyle w:val="Ttulo4"/>
       </w:pPr>
-      <w:bookmarkStart w:id="53" w:name="análisis-de-correlación-múltiple-3"/>
+      <w:bookmarkStart w:id="54" w:name="análisis-de-correlación-múltiple-3"/>
       <w:r>
         <w:t xml:space="preserve">Análisis de correlación múltiple</w:t>
       </w:r>
-      <w:bookmarkEnd w:id="53"/>
+      <w:bookmarkEnd w:id="54"/>
     </w:p>
     <w:p>
       <w:pPr>
@@ -4324,7 +4335,7 @@
                     </pic:cNvPicPr>
                   </pic:nvPicPr>
                   <pic:blipFill>
-                    <a:blip r:embed="rId54"/>
+                    <a:blip r:embed="rId55"/>
                     <a:stretch>
                       <a:fillRect/>
                     </a:stretch>
@@ -4408,7 +4419,7 @@
                     </pic:cNvPicPr>
                   </pic:nvPicPr>
                   <pic:blipFill>
-                    <a:blip r:embed="rId55"/>
+                    <a:blip r:embed="rId56"/>
                     <a:stretch>
                       <a:fillRect/>
                     </a:stretch>
@@ -4461,7 +4472,7 @@
                     </pic:cNvPicPr>
                   </pic:nvPicPr>
                   <pic:blipFill>
-                    <a:blip r:embed="rId56"/>
+                    <a:blip r:embed="rId57"/>
                     <a:stretch>
                       <a:fillRect/>
                     </a:stretch>
@@ -4521,11 +4532,11 @@
       <w:pPr>
         <w:pStyle w:val="Ttulo4"/>
       </w:pPr>
-      <w:bookmarkStart w:id="57" w:name="análisis-de-consistencia-interna-3"/>
+      <w:bookmarkStart w:id="58" w:name="análisis-de-consistencia-interna-3"/>
       <w:r>
         <w:t xml:space="preserve">Análisis de consistencia interna</w:t>
       </w:r>
-      <w:bookmarkEnd w:id="57"/>
+      <w:bookmarkEnd w:id="58"/>
     </w:p>
     <w:p>
       <w:pPr>
@@ -4981,11 +4992,11 @@
       <w:pPr>
         <w:pStyle w:val="Ttulo4"/>
       </w:pPr>
-      <w:bookmarkStart w:id="58" w:name="normalidad-del-factor-3"/>
+      <w:bookmarkStart w:id="59" w:name="normalidad-del-factor-3"/>
       <w:r>
         <w:t xml:space="preserve">Normalidad del factor</w:t>
       </w:r>
-      <w:bookmarkEnd w:id="58"/>
+      <w:bookmarkEnd w:id="59"/>
     </w:p>
     <w:p>
       <w:pPr>
@@ -5206,11 +5217,11 @@
       <w:pPr>
         <w:pStyle w:val="Ttulo1"/>
       </w:pPr>
-      <w:bookmarkStart w:id="59" w:name="modelo"/>
+      <w:bookmarkStart w:id="60" w:name="modelo"/>
       <w:r>
         <w:t xml:space="preserve">Modelo</w:t>
       </w:r>
-      <w:bookmarkEnd w:id="59"/>
+      <w:bookmarkEnd w:id="60"/>
     </w:p>
     <w:p>
       <w:pPr>
@@ -5256,11 +5267,11 @@
       <w:pPr>
         <w:pStyle w:val="Ttulo2"/>
       </w:pPr>
-      <w:bookmarkStart w:id="60" w:name="estimaciones-del-modelo"/>
+      <w:bookmarkStart w:id="61" w:name="estimaciones-del-modelo"/>
       <w:r>
         <w:t xml:space="preserve">Estimaciones del modelo</w:t>
       </w:r>
-      <w:bookmarkEnd w:id="60"/>
+      <w:bookmarkEnd w:id="61"/>
     </w:p>
     <w:p>
       <w:pPr>
@@ -9750,11 +9761,11 @@
       <w:pPr>
         <w:pStyle w:val="Ttulo2"/>
       </w:pPr>
-      <w:bookmarkStart w:id="61" w:name="bootstraping"/>
+      <w:bookmarkStart w:id="62" w:name="bootstraping"/>
       <w:r>
         <w:t xml:space="preserve">Bootstraping</w:t>
       </w:r>
-      <w:bookmarkEnd w:id="61"/>
+      <w:bookmarkEnd w:id="62"/>
     </w:p>
     <w:p>
       <w:pPr>
@@ -12064,11 +12075,11 @@
       <w:pPr>
         <w:pStyle w:val="Ttulo2"/>
       </w:pPr>
-      <w:bookmarkStart w:id="62" w:name="ajuste"/>
+      <w:bookmarkStart w:id="63" w:name="ajuste"/>
       <w:r>
         <w:t xml:space="preserve">Ajuste</w:t>
       </w:r>
-      <w:bookmarkEnd w:id="62"/>
+      <w:bookmarkEnd w:id="63"/>
     </w:p>
     <w:p>
       <w:pPr>
@@ -13146,11 +13157,11 @@
       <w:pPr>
         <w:pStyle w:val="Ttulo2"/>
       </w:pPr>
-      <w:bookmarkStart w:id="63" w:name="hipótesis"/>
+      <w:bookmarkStart w:id="64" w:name="hipótesis"/>
       <w:r>
         <w:t xml:space="preserve">Hipótesis</w:t>
       </w:r>
-      <w:bookmarkEnd w:id="63"/>
+      <w:bookmarkEnd w:id="64"/>
     </w:p>
     <w:p>
       <w:pPr>
@@ -13430,11 +13441,11 @@
       <w:pPr>
         <w:pStyle w:val="Ttulo2"/>
       </w:pPr>
-      <w:bookmarkStart w:id="64" w:name="visualización"/>
+      <w:bookmarkStart w:id="65" w:name="visualización"/>
       <w:r>
         <w:t xml:space="preserve">Visualización</w:t>
       </w:r>
-      <w:bookmarkEnd w:id="64"/>
+      <w:bookmarkEnd w:id="65"/>
     </w:p>
     <w:p>
       <w:pPr>
@@ -13464,7 +13475,7 @@
                     </pic:cNvPicPr>
                   </pic:nvPicPr>
                   <pic:blipFill>
-                    <a:blip r:embed="rId65"/>
+                    <a:blip r:embed="rId66"/>
                     <a:stretch>
                       <a:fillRect/>
                     </a:stretch>
@@ -13528,7 +13539,7 @@
                     </pic:cNvPicPr>
                   </pic:nvPicPr>
                   <pic:blipFill>
-                    <a:blip r:embed="rId66"/>
+                    <a:blip r:embed="rId67"/>
                     <a:stretch>
                       <a:fillRect/>
                     </a:stretch>
@@ -13576,11 +13587,11 @@
       <w:pPr>
         <w:pStyle w:val="Ttulo2"/>
       </w:pPr>
-      <w:bookmarkStart w:id="67" w:name="interpretación-y-análisis"/>
+      <w:bookmarkStart w:id="68" w:name="interpretación-y-análisis"/>
       <w:r>
         <w:t xml:space="preserve">Interpretación y análisis</w:t>
       </w:r>
-      <w:bookmarkEnd w:id="67"/>
+      <w:bookmarkEnd w:id="68"/>
     </w:p>
     <w:p>
       <w:pPr>
@@ -13618,14 +13629,14 @@
       <w:pPr>
         <w:pStyle w:val="Ttulo1"/>
       </w:pPr>
-      <w:bookmarkStart w:id="68" w:name="referencias"/>
+      <w:bookmarkStart w:id="69" w:name="referencias"/>
       <w:r>
         <w:t xml:space="preserve">Referencias</w:t>
       </w:r>
-      <w:bookmarkEnd w:id="68"/>
+      <w:bookmarkEnd w:id="69"/>
     </w:p>
-    <w:bookmarkStart w:id="79" w:name="refs"/>
-    <w:bookmarkStart w:id="70" w:name="ref-Bagozzi2012"/>
+    <w:bookmarkStart w:id="80" w:name="refs"/>
+    <w:bookmarkStart w:id="71" w:name="ref-Bagozzi2012"/>
     <w:p>
       <w:pPr>
         <w:pStyle w:val="Bibliografa"/>
@@ -13660,7 +13671,7 @@
       <w:r>
         <w:t xml:space="preserve"> </w:t>
       </w:r>
-      <w:hyperlink r:id="rId69">
+      <w:hyperlink r:id="rId70">
         <w:r>
           <w:rPr>
             <w:rStyle w:val="Hipervnculo"/>
@@ -13669,8 +13680,8 @@
         </w:r>
       </w:hyperlink>
     </w:p>
-    <w:bookmarkEnd w:id="70"/>
-    <w:bookmarkStart w:id="72" w:name="ref-Cronbach1951"/>
+    <w:bookmarkEnd w:id="71"/>
+    <w:bookmarkStart w:id="73" w:name="ref-Cronbach1951"/>
     <w:p>
       <w:pPr>
         <w:pStyle w:val="Bibliografa"/>
@@ -13705,7 +13716,7 @@
       <w:r>
         <w:t xml:space="preserve"> </w:t>
       </w:r>
-      <w:hyperlink r:id="rId71">
+      <w:hyperlink r:id="rId72">
         <w:r>
           <w:rPr>
             <w:rStyle w:val="Hipervnculo"/>
@@ -13714,8 +13725,8 @@
         </w:r>
       </w:hyperlink>
     </w:p>
-    <w:bookmarkEnd w:id="72"/>
-    <w:bookmarkStart w:id="73" w:name="ref-EfroTibs93"/>
+    <w:bookmarkEnd w:id="73"/>
+    <w:bookmarkStart w:id="74" w:name="ref-EfroTibs93"/>
     <w:p>
       <w:pPr>
         <w:pStyle w:val="Bibliografa"/>
@@ -13736,8 +13747,8 @@
         <w:t xml:space="preserve">. Boca Raton, Florida, USA: Chapman &amp; Hall/CRC.</w:t>
       </w:r>
     </w:p>
-    <w:bookmarkEnd w:id="73"/>
-    <w:bookmarkStart w:id="75" w:name="ref-Jolliffe2002"/>
+    <w:bookmarkEnd w:id="74"/>
+    <w:bookmarkStart w:id="76" w:name="ref-Jolliffe2002"/>
     <w:p>
       <w:pPr>
         <w:pStyle w:val="Bibliografa"/>
@@ -13763,7 +13774,7 @@
       <w:r>
         <w:t xml:space="preserve"> </w:t>
       </w:r>
-      <w:hyperlink r:id="rId74">
+      <w:hyperlink r:id="rId75">
         <w:r>
           <w:rPr>
             <w:rStyle w:val="Hipervnculo"/>
@@ -13772,8 +13783,8 @@
         </w:r>
       </w:hyperlink>
     </w:p>
-    <w:bookmarkEnd w:id="75"/>
-    <w:bookmarkStart w:id="77" w:name="ref-rbase"/>
+    <w:bookmarkEnd w:id="76"/>
+    <w:bookmarkStart w:id="78" w:name="ref-rbase"/>
     <w:p>
       <w:pPr>
         <w:pStyle w:val="Bibliografa"/>
@@ -13796,7 +13807,7 @@
       <w:r>
         <w:t xml:space="preserve"> </w:t>
       </w:r>
-      <w:hyperlink r:id="rId76">
+      <w:hyperlink r:id="rId77">
         <w:r>
           <w:rPr>
             <w:rStyle w:val="Hipervnculo"/>
@@ -13805,8 +13816,8 @@
         </w:r>
       </w:hyperlink>
     </w:p>
-    <w:bookmarkEnd w:id="77"/>
-    <w:bookmarkStart w:id="78" w:name="ref-ruiz2010modelos"/>
+    <w:bookmarkEnd w:id="78"/>
+    <w:bookmarkStart w:id="79" w:name="ref-ruiz2010modelos"/>
     <w:p>
       <w:pPr>
         <w:pStyle w:val="Bibliografa"/>
@@ -13839,8 +13850,8 @@
         <w:t xml:space="preserve">(1).</w:t>
       </w:r>
     </w:p>
-    <w:bookmarkEnd w:id="78"/>
     <w:bookmarkEnd w:id="79"/>
+    <w:bookmarkEnd w:id="80"/>
     <w:sectPr>
       <w:pgSz w:w="12240" w:h="15840"/>
       <w:pgMar w:top="1417" w:right="1701" w:bottom="1417" w:left="1701" w:header="720" w:footer="720" w:gutter="0"/>
@@ -13870,7 +13881,7 @@
       </w:r>
     </w:p>
   </w:footnote>
-  <w:footnote w:id="28">
+  <w:footnote w:id="29">
     <w:p>
       <w:pPr>
         <w:pStyle w:val="Textonotapie"/>
@@ -13889,7 +13900,7 @@
       </w:r>
     </w:p>
   </w:footnote>
-  <w:footnote w:id="36">
+  <w:footnote w:id="37">
     <w:p>
       <w:pPr>
         <w:pStyle w:val="Textonotapie"/>
@@ -13908,7 +13919,7 @@
       </w:r>
     </w:p>
   </w:footnote>
-  <w:footnote w:id="44">
+  <w:footnote w:id="45">
     <w:p>
       <w:pPr>
         <w:pStyle w:val="Textonotapie"/>
@@ -13927,7 +13938,7 @@
       </w:r>
     </w:p>
   </w:footnote>
-  <w:footnote w:id="52">
+  <w:footnote w:id="53">
     <w:p>
       <w:pPr>
         <w:pStyle w:val="Textonotapie"/>

</xml_diff>